<commit_message>
updated tasks for WP2, WP3 and WP4
updated tasks for WP2, WP3 and WP4
</commit_message>
<xml_diff>
--- a/DADA Version Longue.docx
+++ b/DADA Version Longue.docx
@@ -112,8 +112,6 @@
       <w:r>
         <w:t xml:space="preserve">separate the action components from the mood components of motion and </w:t>
       </w:r>
-      <w:bookmarkStart w:id="0" w:name="_GoBack"/>
-      <w:bookmarkEnd w:id="0"/>
       <w:r>
         <w:t xml:space="preserve">extrapolate the moods to other </w:t>
       </w:r>
@@ -348,71 +346,22 @@
     </w:p>
     <w:p>
       <w:r>
-        <w:lastRenderedPageBreak/>
         <w:t>Task43 Validation of the interaction</w:t>
       </w:r>
     </w:p>
     <w:p>
       <w:r>
-        <w:t xml:space="preserve">Is the dramatic language adequate ? </w:t>
-      </w:r>
-      <w:proofErr w:type="gramStart"/>
-      <w:r>
-        <w:t>useful</w:t>
-      </w:r>
-      <w:proofErr w:type="gramEnd"/>
-      <w:r>
-        <w:t xml:space="preserve"> ? </w:t>
-      </w:r>
-      <w:proofErr w:type="gramStart"/>
-      <w:r>
-        <w:t>efficient</w:t>
-      </w:r>
-      <w:proofErr w:type="gramEnd"/>
-      <w:r>
-        <w:t xml:space="preserve"> ? </w:t>
-      </w:r>
-    </w:p>
-    <w:p>
-      <w:r>
-        <w:t xml:space="preserve">Is the dramatic score interface adequate ? </w:t>
-      </w:r>
-      <w:proofErr w:type="gramStart"/>
-      <w:r>
-        <w:t>useful</w:t>
-      </w:r>
-      <w:proofErr w:type="gramEnd"/>
-      <w:r>
-        <w:t xml:space="preserve"> ? </w:t>
-      </w:r>
-      <w:proofErr w:type="gramStart"/>
-      <w:r>
-        <w:t>efficient</w:t>
-      </w:r>
-      <w:proofErr w:type="gramEnd"/>
-      <w:r>
-        <w:t xml:space="preserve"> ? </w:t>
-      </w:r>
-    </w:p>
-    <w:p>
-      <w:r>
-        <w:t xml:space="preserve">Is the stage floor plan sketching tool adequate ? </w:t>
-      </w:r>
-      <w:proofErr w:type="gramStart"/>
-      <w:r>
-        <w:t>useful</w:t>
-      </w:r>
-      <w:proofErr w:type="gramEnd"/>
-      <w:r>
-        <w:t xml:space="preserve"> ? </w:t>
-      </w:r>
-      <w:proofErr w:type="gramStart"/>
-      <w:r>
-        <w:t>efficient</w:t>
-      </w:r>
-      <w:proofErr w:type="gramEnd"/>
-      <w:r>
-        <w:t> ?</w:t>
+        <w:t xml:space="preserve">Is the dramatic language adequate ? useful ? efficient ? </w:t>
+      </w:r>
+    </w:p>
+    <w:p>
+      <w:r>
+        <w:t xml:space="preserve">Is the dramatic score interface adequate ? useful ? efficient ? </w:t>
+      </w:r>
+    </w:p>
+    <w:p>
+      <w:r>
+        <w:t>Is the stage floor plan sketching tool adequate ? useful ? efficient ?</w:t>
       </w:r>
     </w:p>
     <w:p/>
@@ -892,6 +841,650 @@
           <w:szCs w:val="21"/>
         </w:rPr>
       </w:pPr>
+      <w:r>
+        <w:rPr>
+          <w:rFonts w:ascii="Verdana" w:eastAsia="Times New Roman" w:hAnsi="Verdana" w:cs="Times New Roman"/>
+          <w:color w:val="000000"/>
+          <w:sz w:val="21"/>
+          <w:szCs w:val="21"/>
+        </w:rPr>
+        <w:t>References</w:t>
+      </w:r>
+    </w:p>
+    <w:p>
+      <w:pPr>
+        <w:rPr>
+          <w:rFonts w:ascii="Verdana" w:eastAsia="Times New Roman" w:hAnsi="Verdana" w:cs="Times New Roman"/>
+          <w:color w:val="000000"/>
+          <w:sz w:val="21"/>
+          <w:szCs w:val="21"/>
+        </w:rPr>
+      </w:pPr>
+    </w:p>
+    <w:p>
+      <w:pPr>
+        <w:numPr>
+          <w:ilvl w:val="0"/>
+          <w:numId w:val="2"/>
+        </w:numPr>
+        <w:shd w:val="clear" w:color="auto" w:fill="FFFFFF"/>
+        <w:spacing w:line="234" w:lineRule="atLeast"/>
+        <w:ind w:left="450"/>
+        <w:rPr>
+          <w:rFonts w:ascii="Helvetica Neue" w:eastAsia="Times New Roman" w:hAnsi="Helvetica Neue" w:cs="Times New Roman"/>
+          <w:color w:val="222222"/>
+          <w:sz w:val="23"/>
+          <w:szCs w:val="23"/>
+        </w:rPr>
+      </w:pPr>
+      <w:hyperlink r:id="rId6" w:history="1">
+        <w:r>
+          <w:rPr>
+            <w:rFonts w:ascii="Helvetica Neue" w:eastAsia="Times New Roman" w:hAnsi="Helvetica Neue" w:cs="Times New Roman"/>
+            <w:color w:val="0C65A5"/>
+            <w:sz w:val="23"/>
+            <w:szCs w:val="23"/>
+            <w:u w:val="single"/>
+            <w:bdr w:val="none" w:sz="0" w:space="0" w:color="auto" w:frame="1"/>
+          </w:rPr>
+          <w:t>"Natural Voices"</w:t>
+        </w:r>
+      </w:hyperlink>
+      <w:r>
+        <w:rPr>
+          <w:rFonts w:ascii="Helvetica Neue" w:eastAsia="Times New Roman" w:hAnsi="Helvetica Neue" w:cs="Times New Roman"/>
+          <w:color w:val="222222"/>
+          <w:sz w:val="23"/>
+          <w:szCs w:val="23"/>
+        </w:rPr>
+        <w:t> from AT&amp;T ($35.00)</w:t>
+      </w:r>
+    </w:p>
+    <w:p>
+      <w:pPr>
+        <w:numPr>
+          <w:ilvl w:val="0"/>
+          <w:numId w:val="2"/>
+        </w:numPr>
+        <w:shd w:val="clear" w:color="auto" w:fill="FFFFFF"/>
+        <w:spacing w:line="234" w:lineRule="atLeast"/>
+        <w:ind w:left="450"/>
+        <w:rPr>
+          <w:rFonts w:ascii="Helvetica Neue" w:eastAsia="Times New Roman" w:hAnsi="Helvetica Neue" w:cs="Times New Roman"/>
+          <w:color w:val="222222"/>
+          <w:sz w:val="23"/>
+          <w:szCs w:val="23"/>
+        </w:rPr>
+      </w:pPr>
+      <w:hyperlink r:id="rId7" w:history="1">
+        <w:r>
+          <w:rPr>
+            <w:rFonts w:ascii="Helvetica Neue" w:eastAsia="Times New Roman" w:hAnsi="Helvetica Neue" w:cs="Times New Roman"/>
+            <w:color w:val="0C65A5"/>
+            <w:sz w:val="23"/>
+            <w:szCs w:val="23"/>
+            <w:u w:val="single"/>
+            <w:bdr w:val="none" w:sz="0" w:space="0" w:color="auto" w:frame="1"/>
+          </w:rPr>
+          <w:t>"Verbose"</w:t>
+        </w:r>
+      </w:hyperlink>
+      <w:r>
+        <w:rPr>
+          <w:rFonts w:ascii="Helvetica Neue" w:eastAsia="Times New Roman" w:hAnsi="Helvetica Neue" w:cs="Times New Roman"/>
+          <w:color w:val="222222"/>
+          <w:sz w:val="23"/>
+          <w:szCs w:val="23"/>
+        </w:rPr>
+        <w:t> from NCH ($29.99)</w:t>
+      </w:r>
+    </w:p>
+    <w:p>
+      <w:pPr>
+        <w:numPr>
+          <w:ilvl w:val="0"/>
+          <w:numId w:val="2"/>
+        </w:numPr>
+        <w:shd w:val="clear" w:color="auto" w:fill="FFFFFF"/>
+        <w:spacing w:line="234" w:lineRule="atLeast"/>
+        <w:ind w:left="450"/>
+        <w:rPr>
+          <w:rFonts w:ascii="Helvetica Neue" w:eastAsia="Times New Roman" w:hAnsi="Helvetica Neue" w:cs="Times New Roman"/>
+          <w:color w:val="222222"/>
+          <w:sz w:val="23"/>
+          <w:szCs w:val="23"/>
+        </w:rPr>
+      </w:pPr>
+      <w:hyperlink r:id="rId8" w:history="1">
+        <w:r>
+          <w:rPr>
+            <w:rFonts w:ascii="Helvetica Neue" w:eastAsia="Times New Roman" w:hAnsi="Helvetica Neue" w:cs="Times New Roman"/>
+            <w:color w:val="0C65A5"/>
+            <w:sz w:val="23"/>
+            <w:szCs w:val="23"/>
+            <w:u w:val="single"/>
+            <w:bdr w:val="none" w:sz="0" w:space="0" w:color="auto" w:frame="1"/>
+          </w:rPr>
+          <w:t>"TextAloud"</w:t>
+        </w:r>
+      </w:hyperlink>
+      <w:r>
+        <w:rPr>
+          <w:rFonts w:ascii="Helvetica Neue" w:eastAsia="Times New Roman" w:hAnsi="Helvetica Neue" w:cs="Times New Roman"/>
+          <w:color w:val="222222"/>
+          <w:sz w:val="23"/>
+          <w:szCs w:val="23"/>
+        </w:rPr>
+        <w:t> from NextUp ($29.95)</w:t>
+      </w:r>
+    </w:p>
+    <w:p>
+      <w:pPr>
+        <w:numPr>
+          <w:ilvl w:val="0"/>
+          <w:numId w:val="2"/>
+        </w:numPr>
+        <w:shd w:val="clear" w:color="auto" w:fill="FFFFFF"/>
+        <w:spacing w:line="234" w:lineRule="atLeast"/>
+        <w:ind w:left="450"/>
+        <w:rPr>
+          <w:rFonts w:ascii="Helvetica Neue" w:eastAsia="Times New Roman" w:hAnsi="Helvetica Neue" w:cs="Times New Roman"/>
+          <w:color w:val="222222"/>
+          <w:sz w:val="23"/>
+          <w:szCs w:val="23"/>
+        </w:rPr>
+      </w:pPr>
+      <w:hyperlink r:id="rId9" w:history="1">
+        <w:r>
+          <w:rPr>
+            <w:rFonts w:ascii="Helvetica Neue" w:eastAsia="Times New Roman" w:hAnsi="Helvetica Neue" w:cs="Times New Roman"/>
+            <w:color w:val="0C65A5"/>
+            <w:sz w:val="23"/>
+            <w:szCs w:val="23"/>
+            <w:u w:val="single"/>
+            <w:bdr w:val="none" w:sz="0" w:space="0" w:color="auto" w:frame="1"/>
+          </w:rPr>
+          <w:t>"RealSpeak"</w:t>
+        </w:r>
+      </w:hyperlink>
+      <w:r>
+        <w:rPr>
+          <w:rFonts w:ascii="Helvetica Neue" w:eastAsia="Times New Roman" w:hAnsi="Helvetica Neue" w:cs="Times New Roman"/>
+          <w:color w:val="222222"/>
+          <w:sz w:val="23"/>
+          <w:szCs w:val="23"/>
+        </w:rPr>
+        <w:t> from Nuance/ScanSoft ($45.00)</w:t>
+      </w:r>
+    </w:p>
+    <w:p>
+      <w:pPr>
+        <w:numPr>
+          <w:ilvl w:val="0"/>
+          <w:numId w:val="2"/>
+        </w:numPr>
+        <w:shd w:val="clear" w:color="auto" w:fill="FFFFFF"/>
+        <w:spacing w:line="234" w:lineRule="atLeast"/>
+        <w:ind w:left="450"/>
+        <w:rPr>
+          <w:rFonts w:ascii="Helvetica Neue" w:eastAsia="Times New Roman" w:hAnsi="Helvetica Neue" w:cs="Times New Roman"/>
+          <w:color w:val="222222"/>
+          <w:sz w:val="23"/>
+          <w:szCs w:val="23"/>
+        </w:rPr>
+      </w:pPr>
+      <w:hyperlink r:id="rId10" w:history="1">
+        <w:r>
+          <w:rPr>
+            <w:rFonts w:ascii="Helvetica Neue" w:eastAsia="Times New Roman" w:hAnsi="Helvetica Neue" w:cs="Times New Roman"/>
+            <w:color w:val="0C65A5"/>
+            <w:sz w:val="23"/>
+            <w:szCs w:val="23"/>
+            <w:u w:val="single"/>
+            <w:bdr w:val="none" w:sz="0" w:space="0" w:color="auto" w:frame="1"/>
+          </w:rPr>
+          <w:t>"Acapela"</w:t>
+        </w:r>
+      </w:hyperlink>
+      <w:r>
+        <w:rPr>
+          <w:rFonts w:ascii="Helvetica Neue" w:eastAsia="Times New Roman" w:hAnsi="Helvetica Neue" w:cs="Times New Roman"/>
+          <w:color w:val="222222"/>
+          <w:sz w:val="23"/>
+          <w:szCs w:val="23"/>
+        </w:rPr>
+        <w:t> from Acapela Group ($35.00)</w:t>
+      </w:r>
+    </w:p>
+    <w:p>
+      <w:pPr>
+        <w:numPr>
+          <w:ilvl w:val="0"/>
+          <w:numId w:val="2"/>
+        </w:numPr>
+        <w:shd w:val="clear" w:color="auto" w:fill="FFFFFF"/>
+        <w:spacing w:line="234" w:lineRule="atLeast"/>
+        <w:ind w:left="450"/>
+        <w:rPr>
+          <w:rFonts w:ascii="Helvetica Neue" w:eastAsia="Times New Roman" w:hAnsi="Helvetica Neue" w:cs="Times New Roman"/>
+          <w:color w:val="222222"/>
+          <w:sz w:val="23"/>
+          <w:szCs w:val="23"/>
+        </w:rPr>
+      </w:pPr>
+      <w:hyperlink r:id="rId11" w:history="1">
+        <w:r>
+          <w:rPr>
+            <w:rFonts w:ascii="Helvetica Neue" w:eastAsia="Times New Roman" w:hAnsi="Helvetica Neue" w:cs="Times New Roman"/>
+            <w:color w:val="0C65A5"/>
+            <w:sz w:val="23"/>
+            <w:szCs w:val="23"/>
+            <w:u w:val="single"/>
+            <w:bdr w:val="none" w:sz="0" w:space="0" w:color="auto" w:frame="1"/>
+          </w:rPr>
+          <w:t>"Cepstral"</w:t>
+        </w:r>
+      </w:hyperlink>
+      <w:r>
+        <w:rPr>
+          <w:rFonts w:ascii="Helvetica Neue" w:eastAsia="Times New Roman" w:hAnsi="Helvetica Neue" w:cs="Times New Roman"/>
+          <w:color w:val="222222"/>
+          <w:sz w:val="23"/>
+          <w:szCs w:val="23"/>
+        </w:rPr>
+        <w:t> from Cepstral LLC ($29.99)</w:t>
+      </w:r>
+    </w:p>
+    <w:p>
+      <w:pPr>
+        <w:shd w:val="clear" w:color="auto" w:fill="FFFFFF"/>
+        <w:spacing w:after="240" w:line="234" w:lineRule="atLeast"/>
+        <w:rPr>
+          <w:rFonts w:ascii="Helvetica Neue" w:hAnsi="Helvetica Neue" w:cs="Times New Roman"/>
+          <w:color w:val="222222"/>
+          <w:sz w:val="23"/>
+          <w:szCs w:val="23"/>
+        </w:rPr>
+      </w:pPr>
+    </w:p>
+    <w:p>
+      <w:pPr>
+        <w:shd w:val="clear" w:color="auto" w:fill="FFFFFF"/>
+        <w:spacing w:after="240" w:line="234" w:lineRule="atLeast"/>
+        <w:rPr>
+          <w:rFonts w:ascii="Helvetica Neue" w:hAnsi="Helvetica Neue" w:cs="Times New Roman"/>
+          <w:color w:val="222222"/>
+          <w:sz w:val="23"/>
+          <w:szCs w:val="23"/>
+        </w:rPr>
+      </w:pPr>
+      <w:r>
+        <w:rPr>
+          <w:rFonts w:ascii="Helvetica Neue" w:hAnsi="Helvetica Neue" w:cs="Times New Roman"/>
+          <w:color w:val="222222"/>
+          <w:sz w:val="23"/>
+          <w:szCs w:val="23"/>
+        </w:rPr>
+        <w:t>There are also:</w:t>
+      </w:r>
+    </w:p>
+    <w:p>
+      <w:pPr>
+        <w:numPr>
+          <w:ilvl w:val="0"/>
+          <w:numId w:val="3"/>
+        </w:numPr>
+        <w:shd w:val="clear" w:color="auto" w:fill="FFFFFF"/>
+        <w:spacing w:line="234" w:lineRule="atLeast"/>
+        <w:ind w:left="450"/>
+        <w:rPr>
+          <w:rFonts w:ascii="Helvetica Neue" w:eastAsia="Times New Roman" w:hAnsi="Helvetica Neue" w:cs="Times New Roman"/>
+          <w:color w:val="222222"/>
+          <w:sz w:val="23"/>
+          <w:szCs w:val="23"/>
+        </w:rPr>
+      </w:pPr>
+      <w:hyperlink r:id="rId12" w:history="1">
+        <w:r>
+          <w:rPr>
+            <w:rFonts w:ascii="Helvetica Neue" w:eastAsia="Times New Roman" w:hAnsi="Helvetica Neue" w:cs="Times New Roman"/>
+            <w:color w:val="0C65A5"/>
+            <w:sz w:val="23"/>
+            <w:szCs w:val="23"/>
+            <w:u w:val="single"/>
+            <w:bdr w:val="none" w:sz="0" w:space="0" w:color="auto" w:frame="1"/>
+          </w:rPr>
+          <w:t>"CrazyTalk6 PRO"</w:t>
+        </w:r>
+      </w:hyperlink>
+      <w:r>
+        <w:rPr>
+          <w:rFonts w:ascii="Helvetica Neue" w:eastAsia="Times New Roman" w:hAnsi="Helvetica Neue" w:cs="Times New Roman"/>
+          <w:color w:val="222222"/>
+          <w:sz w:val="23"/>
+          <w:szCs w:val="23"/>
+        </w:rPr>
+        <w:t> from Reallusion ($149.95)</w:t>
+      </w:r>
+    </w:p>
+    <w:p>
+      <w:pPr>
+        <w:numPr>
+          <w:ilvl w:val="0"/>
+          <w:numId w:val="3"/>
+        </w:numPr>
+        <w:shd w:val="clear" w:color="auto" w:fill="FFFFFF"/>
+        <w:spacing w:line="234" w:lineRule="atLeast"/>
+        <w:ind w:left="450"/>
+        <w:rPr>
+          <w:rFonts w:ascii="Helvetica Neue" w:eastAsia="Times New Roman" w:hAnsi="Helvetica Neue" w:cs="Times New Roman"/>
+          <w:color w:val="222222"/>
+          <w:sz w:val="23"/>
+          <w:szCs w:val="23"/>
+        </w:rPr>
+      </w:pPr>
+      <w:hyperlink r:id="rId13" w:history="1">
+        <w:r>
+          <w:rPr>
+            <w:rFonts w:ascii="Helvetica Neue" w:eastAsia="Times New Roman" w:hAnsi="Helvetica Neue" w:cs="Times New Roman"/>
+            <w:color w:val="0C65A5"/>
+            <w:sz w:val="23"/>
+            <w:szCs w:val="23"/>
+            <w:u w:val="single"/>
+            <w:bdr w:val="none" w:sz="0" w:space="0" w:color="auto" w:frame="1"/>
+          </w:rPr>
+          <w:t>"IVONA Voices"</w:t>
+        </w:r>
+      </w:hyperlink>
+      <w:r>
+        <w:rPr>
+          <w:rFonts w:ascii="Helvetica Neue" w:eastAsia="Times New Roman" w:hAnsi="Helvetica Neue" w:cs="Times New Roman"/>
+          <w:color w:val="222222"/>
+          <w:sz w:val="23"/>
+          <w:szCs w:val="23"/>
+        </w:rPr>
+        <w:t> from ivona ($45)</w:t>
+      </w:r>
+    </w:p>
+    <w:p>
+      <w:pPr>
+        <w:numPr>
+          <w:ilvl w:val="0"/>
+          <w:numId w:val="3"/>
+        </w:numPr>
+        <w:shd w:val="clear" w:color="auto" w:fill="FFFFFF"/>
+        <w:spacing w:line="234" w:lineRule="atLeast"/>
+        <w:ind w:left="450"/>
+        <w:rPr>
+          <w:rFonts w:ascii="Helvetica Neue" w:eastAsia="Times New Roman" w:hAnsi="Helvetica Neue" w:cs="Times New Roman"/>
+          <w:color w:val="222222"/>
+          <w:sz w:val="23"/>
+          <w:szCs w:val="23"/>
+        </w:rPr>
+      </w:pPr>
+      <w:hyperlink r:id="rId14" w:history="1">
+        <w:r>
+          <w:rPr>
+            <w:rFonts w:ascii="Helvetica Neue" w:eastAsia="Times New Roman" w:hAnsi="Helvetica Neue" w:cs="Times New Roman"/>
+            <w:color w:val="0C65A5"/>
+            <w:sz w:val="23"/>
+            <w:szCs w:val="23"/>
+            <w:u w:val="single"/>
+            <w:bdr w:val="none" w:sz="0" w:space="0" w:color="auto" w:frame="1"/>
+          </w:rPr>
+          <w:t>"Dragon Premium"</w:t>
+        </w:r>
+      </w:hyperlink>
+      <w:r>
+        <w:rPr>
+          <w:rFonts w:ascii="Helvetica Neue" w:eastAsia="Times New Roman" w:hAnsi="Helvetica Neue" w:cs="Times New Roman"/>
+          <w:color w:val="222222"/>
+          <w:sz w:val="23"/>
+          <w:szCs w:val="23"/>
+        </w:rPr>
+        <w:t> from Nuance ($199.99)</w:t>
+      </w:r>
+    </w:p>
+    <w:p>
+      <w:pPr>
+        <w:numPr>
+          <w:ilvl w:val="0"/>
+          <w:numId w:val="3"/>
+        </w:numPr>
+        <w:shd w:val="clear" w:color="auto" w:fill="FFFFFF"/>
+        <w:spacing w:line="234" w:lineRule="atLeast"/>
+        <w:ind w:left="450"/>
+        <w:rPr>
+          <w:rFonts w:ascii="Helvetica Neue" w:eastAsia="Times New Roman" w:hAnsi="Helvetica Neue" w:cs="Times New Roman"/>
+          <w:color w:val="222222"/>
+          <w:sz w:val="23"/>
+          <w:szCs w:val="23"/>
+        </w:rPr>
+      </w:pPr>
+      <w:hyperlink r:id="rId15" w:history="1">
+        <w:r>
+          <w:rPr>
+            <w:rFonts w:ascii="Helvetica Neue" w:eastAsia="Times New Roman" w:hAnsi="Helvetica Neue" w:cs="Times New Roman"/>
+            <w:color w:val="0C65A5"/>
+            <w:sz w:val="23"/>
+            <w:szCs w:val="23"/>
+            <w:u w:val="single"/>
+            <w:bdr w:val="none" w:sz="0" w:space="0" w:color="auto" w:frame="1"/>
+          </w:rPr>
+          <w:t>"VoiceText"</w:t>
+        </w:r>
+      </w:hyperlink>
+      <w:r>
+        <w:rPr>
+          <w:rFonts w:ascii="Helvetica Neue" w:eastAsia="Times New Roman" w:hAnsi="Helvetica Neue" w:cs="Times New Roman"/>
+          <w:color w:val="222222"/>
+          <w:sz w:val="23"/>
+          <w:szCs w:val="23"/>
+        </w:rPr>
+        <w:t> from NeoSpeech (about $74.95)</w:t>
+      </w:r>
+    </w:p>
+    <w:p>
+      <w:pPr>
+        <w:numPr>
+          <w:ilvl w:val="0"/>
+          <w:numId w:val="3"/>
+        </w:numPr>
+        <w:shd w:val="clear" w:color="auto" w:fill="FFFFFF"/>
+        <w:spacing w:line="234" w:lineRule="atLeast"/>
+        <w:ind w:left="450"/>
+        <w:rPr>
+          <w:rFonts w:ascii="Helvetica Neue" w:eastAsia="Times New Roman" w:hAnsi="Helvetica Neue" w:cs="Times New Roman"/>
+          <w:color w:val="222222"/>
+          <w:sz w:val="23"/>
+          <w:szCs w:val="23"/>
+        </w:rPr>
+      </w:pPr>
+      <w:hyperlink r:id="rId16" w:history="1">
+        <w:r>
+          <w:rPr>
+            <w:rFonts w:ascii="Helvetica Neue" w:eastAsia="Times New Roman" w:hAnsi="Helvetica Neue" w:cs="Times New Roman"/>
+            <w:color w:val="0C65A5"/>
+            <w:sz w:val="23"/>
+            <w:szCs w:val="23"/>
+            <w:u w:val="single"/>
+            <w:bdr w:val="none" w:sz="0" w:space="0" w:color="auto" w:frame="1"/>
+          </w:rPr>
+          <w:t>"FonixTalk"</w:t>
+        </w:r>
+      </w:hyperlink>
+      <w:r>
+        <w:rPr>
+          <w:rFonts w:ascii="Helvetica Neue" w:eastAsia="Times New Roman" w:hAnsi="Helvetica Neue" w:cs="Times New Roman"/>
+          <w:color w:val="222222"/>
+          <w:sz w:val="23"/>
+          <w:szCs w:val="23"/>
+        </w:rPr>
+        <w:t> from Fonix Speech (about $45.00)</w:t>
+      </w:r>
+    </w:p>
+    <w:p>
+      <w:pPr>
+        <w:numPr>
+          <w:ilvl w:val="0"/>
+          <w:numId w:val="3"/>
+        </w:numPr>
+        <w:shd w:val="clear" w:color="auto" w:fill="FFFFFF"/>
+        <w:spacing w:line="234" w:lineRule="atLeast"/>
+        <w:ind w:left="450"/>
+        <w:rPr>
+          <w:rFonts w:ascii="Helvetica Neue" w:eastAsia="Times New Roman" w:hAnsi="Helvetica Neue" w:cs="Times New Roman"/>
+          <w:color w:val="222222"/>
+          <w:sz w:val="23"/>
+          <w:szCs w:val="23"/>
+        </w:rPr>
+      </w:pPr>
+      <w:hyperlink r:id="rId17" w:history="1">
+        <w:r>
+          <w:rPr>
+            <w:rFonts w:ascii="Helvetica Neue" w:eastAsia="Times New Roman" w:hAnsi="Helvetica Neue" w:cs="Times New Roman"/>
+            <w:color w:val="0C65A5"/>
+            <w:sz w:val="23"/>
+            <w:szCs w:val="23"/>
+            <w:u w:val="single"/>
+            <w:bdr w:val="none" w:sz="0" w:space="0" w:color="auto" w:frame="1"/>
+          </w:rPr>
+          <w:t>"NaturalReader"</w:t>
+        </w:r>
+      </w:hyperlink>
+      <w:r>
+        <w:rPr>
+          <w:rFonts w:ascii="Helvetica Neue" w:eastAsia="Times New Roman" w:hAnsi="Helvetica Neue" w:cs="Times New Roman"/>
+          <w:color w:val="222222"/>
+          <w:sz w:val="23"/>
+          <w:szCs w:val="23"/>
+        </w:rPr>
+        <w:t> from NaturalSoft ($199.50)</w:t>
+      </w:r>
+    </w:p>
+    <w:p>
+      <w:pPr>
+        <w:numPr>
+          <w:ilvl w:val="0"/>
+          <w:numId w:val="3"/>
+        </w:numPr>
+        <w:shd w:val="clear" w:color="auto" w:fill="FFFFFF"/>
+        <w:spacing w:line="234" w:lineRule="atLeast"/>
+        <w:ind w:left="450"/>
+        <w:rPr>
+          <w:rFonts w:ascii="Helvetica Neue" w:eastAsia="Times New Roman" w:hAnsi="Helvetica Neue" w:cs="Times New Roman"/>
+          <w:color w:val="222222"/>
+          <w:sz w:val="23"/>
+          <w:szCs w:val="23"/>
+        </w:rPr>
+      </w:pPr>
+      <w:hyperlink r:id="rId18" w:history="1">
+        <w:r>
+          <w:rPr>
+            <w:rFonts w:ascii="Helvetica Neue" w:eastAsia="Times New Roman" w:hAnsi="Helvetica Neue" w:cs="Times New Roman"/>
+            <w:color w:val="0C65A5"/>
+            <w:sz w:val="23"/>
+            <w:szCs w:val="23"/>
+            <w:u w:val="single"/>
+            <w:bdr w:val="none" w:sz="0" w:space="0" w:color="auto" w:frame="1"/>
+          </w:rPr>
+          <w:t>"Cerevoice"</w:t>
+        </w:r>
+      </w:hyperlink>
+      <w:r>
+        <w:rPr>
+          <w:rFonts w:ascii="Helvetica Neue" w:eastAsia="Times New Roman" w:hAnsi="Helvetica Neue" w:cs="Times New Roman"/>
+          <w:color w:val="222222"/>
+          <w:sz w:val="23"/>
+          <w:szCs w:val="23"/>
+        </w:rPr>
+        <w:t> from Cereproc ($400)</w:t>
+      </w:r>
+    </w:p>
+    <w:p>
+      <w:pPr>
+        <w:rPr>
+          <w:rFonts w:ascii="Verdana" w:eastAsia="Times New Roman" w:hAnsi="Verdana" w:cs="Times New Roman"/>
+          <w:color w:val="000000"/>
+          <w:sz w:val="21"/>
+          <w:szCs w:val="21"/>
+        </w:rPr>
+      </w:pPr>
+    </w:p>
+    <w:p>
+      <w:pPr>
+        <w:pStyle w:val="Titre1"/>
+        <w:shd w:val="clear" w:color="auto" w:fill="FFFFFF"/>
+        <w:spacing w:before="180"/>
+        <w:rPr>
+          <w:rFonts w:ascii="Verdana" w:eastAsia="Times New Roman" w:hAnsi="Verdana" w:cs="Times New Roman"/>
+          <w:color w:val="000000"/>
+          <w:sz w:val="45"/>
+          <w:szCs w:val="45"/>
+        </w:rPr>
+      </w:pPr>
+      <w:r>
+        <w:rPr>
+          <w:rFonts w:ascii="Verdana" w:eastAsia="Times New Roman" w:hAnsi="Verdana" w:cs="Times New Roman"/>
+          <w:color w:val="000000"/>
+          <w:sz w:val="45"/>
+          <w:szCs w:val="45"/>
+        </w:rPr>
+        <w:t>HMM-based Speech Synthesis System (HTS)</w:t>
+      </w:r>
+    </w:p>
+    <w:p>
+      <w:pPr>
+        <w:rPr>
+          <w:rFonts w:ascii="Verdana" w:eastAsia="Times New Roman" w:hAnsi="Verdana" w:cs="Times New Roman"/>
+          <w:color w:val="000000"/>
+          <w:sz w:val="21"/>
+          <w:szCs w:val="21"/>
+        </w:rPr>
+      </w:pPr>
+    </w:p>
+    <w:p>
+      <w:pPr>
+        <w:rPr>
+          <w:rFonts w:ascii="Verdana" w:eastAsia="Times New Roman" w:hAnsi="Verdana" w:cs="Times New Roman"/>
+          <w:color w:val="000000"/>
+          <w:sz w:val="21"/>
+          <w:szCs w:val="21"/>
+        </w:rPr>
+      </w:pPr>
+      <w:hyperlink r:id="rId19" w:history="1">
+        <w:r>
+          <w:rPr>
+            <w:rStyle w:val="Lienhypertexte"/>
+            <w:rFonts w:ascii="Verdana" w:eastAsia="Times New Roman" w:hAnsi="Verdana" w:cs="Times New Roman"/>
+            <w:sz w:val="21"/>
+            <w:szCs w:val="21"/>
+          </w:rPr>
+          <w:t>http://hts.sp.nitech.ac.jp/</w:t>
+        </w:r>
+      </w:hyperlink>
+    </w:p>
+    <w:p>
+      <w:pPr>
+        <w:rPr>
+          <w:rFonts w:ascii="Verdana" w:eastAsia="Times New Roman" w:hAnsi="Verdana" w:cs="Times New Roman"/>
+          <w:color w:val="000000"/>
+          <w:sz w:val="21"/>
+          <w:szCs w:val="21"/>
+        </w:rPr>
+      </w:pPr>
+    </w:p>
+    <w:p>
+      <w:pPr>
+        <w:rPr>
+          <w:rFonts w:ascii="Verdana" w:eastAsia="Times New Roman" w:hAnsi="Verdana" w:cs="Times New Roman"/>
+          <w:color w:val="000000"/>
+          <w:sz w:val="21"/>
+          <w:szCs w:val="21"/>
+        </w:rPr>
+      </w:pPr>
+      <w:bookmarkStart w:id="0" w:name="_GoBack"/>
+      <w:bookmarkEnd w:id="0"/>
     </w:p>
     <w:sectPr>
       <w:pgSz w:w="11900" w:h="16840"/>
@@ -906,6 +1499,155 @@
 <file path=word/numbering.xml><?xml version="1.0" encoding="utf-8"?>
 <w:numbering xmlns:wpc="http://schemas.microsoft.com/office/word/2010/wordprocessingCanvas" xmlns:mo="http://schemas.microsoft.com/office/mac/office/2008/main" xmlns:mc="http://schemas.openxmlformats.org/markup-compatibility/2006" xmlns:mv="urn:schemas-microsoft-com:mac:vml" xmlns:o="urn:schemas-microsoft-com:office:office" xmlns:r="http://schemas.openxmlformats.org/officeDocument/2006/relationships" xmlns:m="http://schemas.openxmlformats.org/officeDocument/2006/math" xmlns:v="urn:schemas-microsoft-com:vml" xmlns:wp14="http://schemas.microsoft.com/office/word/2010/wordprocessingDrawing" xmlns:wp="http://schemas.openxmlformats.org/drawingml/2006/wordprocessingDrawing" xmlns:w10="urn:schemas-microsoft-com:office:word" xmlns:w="http://schemas.openxmlformats.org/wordprocessingml/2006/main" xmlns:w14="http://schemas.microsoft.com/office/word/2010/wordml" xmlns:wpg="http://schemas.microsoft.com/office/word/2010/wordprocessingGroup" xmlns:wpi="http://schemas.microsoft.com/office/word/2010/wordprocessingInk" xmlns:wne="http://schemas.microsoft.com/office/word/2006/wordml" xmlns:wps="http://schemas.microsoft.com/office/word/2010/wordprocessingShape" mc:Ignorable="w14 wp14">
   <w:abstractNum w:abstractNumId="0">
+    <w:nsid w:val="183274E7"/>
+    <w:multiLevelType w:val="multilevel"/>
+    <w:tmpl w:val="13FCFEDE"/>
+    <w:lvl w:ilvl="0">
+      <w:start w:val="1"/>
+      <w:numFmt w:val="bullet"/>
+      <w:lvlText w:val=""/>
+      <w:lvlJc w:val="left"/>
+      <w:pPr>
+        <w:tabs>
+          <w:tab w:val="num" w:pos="720"/>
+        </w:tabs>
+        <w:ind w:left="720" w:hanging="360"/>
+      </w:pPr>
+      <w:rPr>
+        <w:rFonts w:ascii="Symbol" w:hAnsi="Symbol" w:hint="default"/>
+        <w:sz w:val="20"/>
+      </w:rPr>
+    </w:lvl>
+    <w:lvl w:ilvl="1" w:tentative="1">
+      <w:start w:val="1"/>
+      <w:numFmt w:val="bullet"/>
+      <w:lvlText w:val=""/>
+      <w:lvlJc w:val="left"/>
+      <w:pPr>
+        <w:tabs>
+          <w:tab w:val="num" w:pos="1440"/>
+        </w:tabs>
+        <w:ind w:left="1440" w:hanging="360"/>
+      </w:pPr>
+      <w:rPr>
+        <w:rFonts w:ascii="Symbol" w:hAnsi="Symbol" w:hint="default"/>
+        <w:sz w:val="20"/>
+      </w:rPr>
+    </w:lvl>
+    <w:lvl w:ilvl="2" w:tentative="1">
+      <w:start w:val="1"/>
+      <w:numFmt w:val="bullet"/>
+      <w:lvlText w:val=""/>
+      <w:lvlJc w:val="left"/>
+      <w:pPr>
+        <w:tabs>
+          <w:tab w:val="num" w:pos="2160"/>
+        </w:tabs>
+        <w:ind w:left="2160" w:hanging="360"/>
+      </w:pPr>
+      <w:rPr>
+        <w:rFonts w:ascii="Symbol" w:hAnsi="Symbol" w:hint="default"/>
+        <w:sz w:val="20"/>
+      </w:rPr>
+    </w:lvl>
+    <w:lvl w:ilvl="3" w:tentative="1">
+      <w:start w:val="1"/>
+      <w:numFmt w:val="bullet"/>
+      <w:lvlText w:val=""/>
+      <w:lvlJc w:val="left"/>
+      <w:pPr>
+        <w:tabs>
+          <w:tab w:val="num" w:pos="2880"/>
+        </w:tabs>
+        <w:ind w:left="2880" w:hanging="360"/>
+      </w:pPr>
+      <w:rPr>
+        <w:rFonts w:ascii="Symbol" w:hAnsi="Symbol" w:hint="default"/>
+        <w:sz w:val="20"/>
+      </w:rPr>
+    </w:lvl>
+    <w:lvl w:ilvl="4" w:tentative="1">
+      <w:start w:val="1"/>
+      <w:numFmt w:val="bullet"/>
+      <w:lvlText w:val=""/>
+      <w:lvlJc w:val="left"/>
+      <w:pPr>
+        <w:tabs>
+          <w:tab w:val="num" w:pos="3600"/>
+        </w:tabs>
+        <w:ind w:left="3600" w:hanging="360"/>
+      </w:pPr>
+      <w:rPr>
+        <w:rFonts w:ascii="Symbol" w:hAnsi="Symbol" w:hint="default"/>
+        <w:sz w:val="20"/>
+      </w:rPr>
+    </w:lvl>
+    <w:lvl w:ilvl="5" w:tentative="1">
+      <w:start w:val="1"/>
+      <w:numFmt w:val="bullet"/>
+      <w:lvlText w:val=""/>
+      <w:lvlJc w:val="left"/>
+      <w:pPr>
+        <w:tabs>
+          <w:tab w:val="num" w:pos="4320"/>
+        </w:tabs>
+        <w:ind w:left="4320" w:hanging="360"/>
+      </w:pPr>
+      <w:rPr>
+        <w:rFonts w:ascii="Symbol" w:hAnsi="Symbol" w:hint="default"/>
+        <w:sz w:val="20"/>
+      </w:rPr>
+    </w:lvl>
+    <w:lvl w:ilvl="6" w:tentative="1">
+      <w:start w:val="1"/>
+      <w:numFmt w:val="bullet"/>
+      <w:lvlText w:val=""/>
+      <w:lvlJc w:val="left"/>
+      <w:pPr>
+        <w:tabs>
+          <w:tab w:val="num" w:pos="5040"/>
+        </w:tabs>
+        <w:ind w:left="5040" w:hanging="360"/>
+      </w:pPr>
+      <w:rPr>
+        <w:rFonts w:ascii="Symbol" w:hAnsi="Symbol" w:hint="default"/>
+        <w:sz w:val="20"/>
+      </w:rPr>
+    </w:lvl>
+    <w:lvl w:ilvl="7" w:tentative="1">
+      <w:start w:val="1"/>
+      <w:numFmt w:val="bullet"/>
+      <w:lvlText w:val=""/>
+      <w:lvlJc w:val="left"/>
+      <w:pPr>
+        <w:tabs>
+          <w:tab w:val="num" w:pos="5760"/>
+        </w:tabs>
+        <w:ind w:left="5760" w:hanging="360"/>
+      </w:pPr>
+      <w:rPr>
+        <w:rFonts w:ascii="Symbol" w:hAnsi="Symbol" w:hint="default"/>
+        <w:sz w:val="20"/>
+      </w:rPr>
+    </w:lvl>
+    <w:lvl w:ilvl="8" w:tentative="1">
+      <w:start w:val="1"/>
+      <w:numFmt w:val="bullet"/>
+      <w:lvlText w:val=""/>
+      <w:lvlJc w:val="left"/>
+      <w:pPr>
+        <w:tabs>
+          <w:tab w:val="num" w:pos="6480"/>
+        </w:tabs>
+        <w:ind w:left="6480" w:hanging="360"/>
+      </w:pPr>
+      <w:rPr>
+        <w:rFonts w:ascii="Symbol" w:hAnsi="Symbol" w:hint="default"/>
+        <w:sz w:val="20"/>
+      </w:rPr>
+    </w:lvl>
+  </w:abstractNum>
+  <w:abstractNum w:abstractNumId="1">
     <w:nsid w:val="400B30B5"/>
     <w:multiLevelType w:val="hybridMultilevel"/>
     <w:tmpl w:val="0BCA846E"/>
@@ -1018,7 +1760,162 @@
       </w:rPr>
     </w:lvl>
   </w:abstractNum>
+  <w:abstractNum w:abstractNumId="2">
+    <w:nsid w:val="5E291D47"/>
+    <w:multiLevelType w:val="multilevel"/>
+    <w:tmpl w:val="BD04BB40"/>
+    <w:lvl w:ilvl="0">
+      <w:start w:val="1"/>
+      <w:numFmt w:val="bullet"/>
+      <w:lvlText w:val=""/>
+      <w:lvlJc w:val="left"/>
+      <w:pPr>
+        <w:tabs>
+          <w:tab w:val="num" w:pos="720"/>
+        </w:tabs>
+        <w:ind w:left="720" w:hanging="360"/>
+      </w:pPr>
+      <w:rPr>
+        <w:rFonts w:ascii="Symbol" w:hAnsi="Symbol" w:hint="default"/>
+        <w:sz w:val="20"/>
+      </w:rPr>
+    </w:lvl>
+    <w:lvl w:ilvl="1" w:tentative="1">
+      <w:start w:val="1"/>
+      <w:numFmt w:val="bullet"/>
+      <w:lvlText w:val=""/>
+      <w:lvlJc w:val="left"/>
+      <w:pPr>
+        <w:tabs>
+          <w:tab w:val="num" w:pos="1440"/>
+        </w:tabs>
+        <w:ind w:left="1440" w:hanging="360"/>
+      </w:pPr>
+      <w:rPr>
+        <w:rFonts w:ascii="Symbol" w:hAnsi="Symbol" w:hint="default"/>
+        <w:sz w:val="20"/>
+      </w:rPr>
+    </w:lvl>
+    <w:lvl w:ilvl="2" w:tentative="1">
+      <w:start w:val="1"/>
+      <w:numFmt w:val="bullet"/>
+      <w:lvlText w:val=""/>
+      <w:lvlJc w:val="left"/>
+      <w:pPr>
+        <w:tabs>
+          <w:tab w:val="num" w:pos="2160"/>
+        </w:tabs>
+        <w:ind w:left="2160" w:hanging="360"/>
+      </w:pPr>
+      <w:rPr>
+        <w:rFonts w:ascii="Symbol" w:hAnsi="Symbol" w:hint="default"/>
+        <w:sz w:val="20"/>
+      </w:rPr>
+    </w:lvl>
+    <w:lvl w:ilvl="3" w:tentative="1">
+      <w:start w:val="1"/>
+      <w:numFmt w:val="bullet"/>
+      <w:lvlText w:val=""/>
+      <w:lvlJc w:val="left"/>
+      <w:pPr>
+        <w:tabs>
+          <w:tab w:val="num" w:pos="2880"/>
+        </w:tabs>
+        <w:ind w:left="2880" w:hanging="360"/>
+      </w:pPr>
+      <w:rPr>
+        <w:rFonts w:ascii="Symbol" w:hAnsi="Symbol" w:hint="default"/>
+        <w:sz w:val="20"/>
+      </w:rPr>
+    </w:lvl>
+    <w:lvl w:ilvl="4" w:tentative="1">
+      <w:start w:val="1"/>
+      <w:numFmt w:val="bullet"/>
+      <w:lvlText w:val=""/>
+      <w:lvlJc w:val="left"/>
+      <w:pPr>
+        <w:tabs>
+          <w:tab w:val="num" w:pos="3600"/>
+        </w:tabs>
+        <w:ind w:left="3600" w:hanging="360"/>
+      </w:pPr>
+      <w:rPr>
+        <w:rFonts w:ascii="Symbol" w:hAnsi="Symbol" w:hint="default"/>
+        <w:sz w:val="20"/>
+      </w:rPr>
+    </w:lvl>
+    <w:lvl w:ilvl="5" w:tentative="1">
+      <w:start w:val="1"/>
+      <w:numFmt w:val="bullet"/>
+      <w:lvlText w:val=""/>
+      <w:lvlJc w:val="left"/>
+      <w:pPr>
+        <w:tabs>
+          <w:tab w:val="num" w:pos="4320"/>
+        </w:tabs>
+        <w:ind w:left="4320" w:hanging="360"/>
+      </w:pPr>
+      <w:rPr>
+        <w:rFonts w:ascii="Symbol" w:hAnsi="Symbol" w:hint="default"/>
+        <w:sz w:val="20"/>
+      </w:rPr>
+    </w:lvl>
+    <w:lvl w:ilvl="6" w:tentative="1">
+      <w:start w:val="1"/>
+      <w:numFmt w:val="bullet"/>
+      <w:lvlText w:val=""/>
+      <w:lvlJc w:val="left"/>
+      <w:pPr>
+        <w:tabs>
+          <w:tab w:val="num" w:pos="5040"/>
+        </w:tabs>
+        <w:ind w:left="5040" w:hanging="360"/>
+      </w:pPr>
+      <w:rPr>
+        <w:rFonts w:ascii="Symbol" w:hAnsi="Symbol" w:hint="default"/>
+        <w:sz w:val="20"/>
+      </w:rPr>
+    </w:lvl>
+    <w:lvl w:ilvl="7" w:tentative="1">
+      <w:start w:val="1"/>
+      <w:numFmt w:val="bullet"/>
+      <w:lvlText w:val=""/>
+      <w:lvlJc w:val="left"/>
+      <w:pPr>
+        <w:tabs>
+          <w:tab w:val="num" w:pos="5760"/>
+        </w:tabs>
+        <w:ind w:left="5760" w:hanging="360"/>
+      </w:pPr>
+      <w:rPr>
+        <w:rFonts w:ascii="Symbol" w:hAnsi="Symbol" w:hint="default"/>
+        <w:sz w:val="20"/>
+      </w:rPr>
+    </w:lvl>
+    <w:lvl w:ilvl="8" w:tentative="1">
+      <w:start w:val="1"/>
+      <w:numFmt w:val="bullet"/>
+      <w:lvlText w:val=""/>
+      <w:lvlJc w:val="left"/>
+      <w:pPr>
+        <w:tabs>
+          <w:tab w:val="num" w:pos="6480"/>
+        </w:tabs>
+        <w:ind w:left="6480" w:hanging="360"/>
+      </w:pPr>
+      <w:rPr>
+        <w:rFonts w:ascii="Symbol" w:hAnsi="Symbol" w:hint="default"/>
+        <w:sz w:val="20"/>
+      </w:rPr>
+    </w:lvl>
+  </w:abstractNum>
   <w:num w:numId="1">
+    <w:abstractNumId w:val="1"/>
+  </w:num>
+  <w:num w:numId="2">
+    <w:abstractNumId w:val="2"/>
+  </w:num>
+  <w:num w:numId="3">
     <w:abstractNumId w:val="0"/>
   </w:num>
 </w:numbering>
@@ -1180,6 +2077,29 @@
     <w:name w:val="Normal"/>
     <w:qFormat/>
   </w:style>
+  <w:style w:type="paragraph" w:styleId="Titre1">
+    <w:name w:val="heading 1"/>
+    <w:basedOn w:val="Normal"/>
+    <w:next w:val="Normal"/>
+    <w:link w:val="Titre1Car"/>
+    <w:uiPriority w:val="9"/>
+    <w:qFormat/>
+    <w:rsid w:val="001A1E91"/>
+    <w:pPr>
+      <w:keepNext/>
+      <w:keepLines/>
+      <w:spacing w:before="480"/>
+      <w:outlineLvl w:val="0"/>
+    </w:pPr>
+    <w:rPr>
+      <w:rFonts w:asciiTheme="majorHAnsi" w:eastAsiaTheme="majorEastAsia" w:hAnsiTheme="majorHAnsi" w:cstheme="majorBidi"/>
+      <w:b/>
+      <w:bCs/>
+      <w:color w:val="345A8A" w:themeColor="accent1" w:themeShade="B5"/>
+      <w:sz w:val="32"/>
+      <w:szCs w:val="32"/>
+    </w:rPr>
+  </w:style>
   <w:style w:type="paragraph" w:styleId="Titre2">
     <w:name w:val="heading 2"/>
     <w:basedOn w:val="Normal"/>
@@ -1298,6 +2218,32 @@
       <w:ind w:left="720"/>
       <w:contextualSpacing/>
     </w:pPr>
+  </w:style>
+  <w:style w:type="character" w:styleId="Lienhypertexte">
+    <w:name w:val="Hyperlink"/>
+    <w:basedOn w:val="Policepardfaut"/>
+    <w:uiPriority w:val="99"/>
+    <w:unhideWhenUsed/>
+    <w:rsid w:val="000E1D8B"/>
+    <w:rPr>
+      <w:color w:val="0000FF"/>
+      <w:u w:val="single"/>
+    </w:rPr>
+  </w:style>
+  <w:style w:type="character" w:customStyle="1" w:styleId="Titre1Car">
+    <w:name w:val="Titre 1 Car"/>
+    <w:basedOn w:val="Policepardfaut"/>
+    <w:link w:val="Titre1"/>
+    <w:uiPriority w:val="9"/>
+    <w:rsid w:val="001A1E91"/>
+    <w:rPr>
+      <w:rFonts w:asciiTheme="majorHAnsi" w:eastAsiaTheme="majorEastAsia" w:hAnsiTheme="majorHAnsi" w:cstheme="majorBidi"/>
+      <w:b/>
+      <w:bCs/>
+      <w:color w:val="345A8A" w:themeColor="accent1" w:themeShade="B5"/>
+      <w:sz w:val="32"/>
+      <w:szCs w:val="32"/>
+    </w:rPr>
   </w:style>
 </w:styles>
 </file>
@@ -1458,6 +2404,29 @@
     <w:name w:val="Normal"/>
     <w:qFormat/>
   </w:style>
+  <w:style w:type="paragraph" w:styleId="Titre1">
+    <w:name w:val="heading 1"/>
+    <w:basedOn w:val="Normal"/>
+    <w:next w:val="Normal"/>
+    <w:link w:val="Titre1Car"/>
+    <w:uiPriority w:val="9"/>
+    <w:qFormat/>
+    <w:rsid w:val="001A1E91"/>
+    <w:pPr>
+      <w:keepNext/>
+      <w:keepLines/>
+      <w:spacing w:before="480"/>
+      <w:outlineLvl w:val="0"/>
+    </w:pPr>
+    <w:rPr>
+      <w:rFonts w:asciiTheme="majorHAnsi" w:eastAsiaTheme="majorEastAsia" w:hAnsiTheme="majorHAnsi" w:cstheme="majorBidi"/>
+      <w:b/>
+      <w:bCs/>
+      <w:color w:val="345A8A" w:themeColor="accent1" w:themeShade="B5"/>
+      <w:sz w:val="32"/>
+      <w:szCs w:val="32"/>
+    </w:rPr>
+  </w:style>
   <w:style w:type="paragraph" w:styleId="Titre2">
     <w:name w:val="heading 2"/>
     <w:basedOn w:val="Normal"/>
@@ -1576,6 +2545,32 @@
       <w:ind w:left="720"/>
       <w:contextualSpacing/>
     </w:pPr>
+  </w:style>
+  <w:style w:type="character" w:styleId="Lienhypertexte">
+    <w:name w:val="Hyperlink"/>
+    <w:basedOn w:val="Policepardfaut"/>
+    <w:uiPriority w:val="99"/>
+    <w:unhideWhenUsed/>
+    <w:rsid w:val="000E1D8B"/>
+    <w:rPr>
+      <w:color w:val="0000FF"/>
+      <w:u w:val="single"/>
+    </w:rPr>
+  </w:style>
+  <w:style w:type="character" w:customStyle="1" w:styleId="Titre1Car">
+    <w:name w:val="Titre 1 Car"/>
+    <w:basedOn w:val="Policepardfaut"/>
+    <w:link w:val="Titre1"/>
+    <w:uiPriority w:val="9"/>
+    <w:rsid w:val="001A1E91"/>
+    <w:rPr>
+      <w:rFonts w:asciiTheme="majorHAnsi" w:eastAsiaTheme="majorEastAsia" w:hAnsiTheme="majorHAnsi" w:cstheme="majorBidi"/>
+      <w:b/>
+      <w:bCs/>
+      <w:color w:val="345A8A" w:themeColor="accent1" w:themeShade="B5"/>
+      <w:sz w:val="32"/>
+      <w:szCs w:val="32"/>
+    </w:rPr>
   </w:style>
 </w:styles>
 </file>

</xml_diff>